<commit_message>
Updated Object references Mutability and Recicling
</commit_message>
<xml_diff>
--- a/Python Notes/Advanced Topics/7-Object References, Mutability and Recicling.docx
+++ b/Python Notes/Advanced Topics/7-Object References, Mutability and Recicling.docx
@@ -1322,6 +1322,7 @@
         <w:spacing w:after="0"/>
         <w:rPr>
           <w:rFonts w:ascii="Consolas" w:hAnsi="Consolas"/>
+          <w:lang w:val="en-US"/>
         </w:rPr>
       </w:pPr>
     </w:p>
@@ -1883,19 +1884,7 @@
         <w:rPr>
           <w:lang w:val="en-US"/>
         </w:rPr>
-        <w:t>The == operator compares the values of objects (the data they hold), while is compares their identities.</w:t>
-      </w:r>
-      <w:r>
-        <w:rPr>
-          <w:lang w:val="en-US"/>
-        </w:rPr>
-        <w:t xml:space="preserve"> </w:t>
-      </w:r>
-      <w:r>
-        <w:rPr>
-          <w:lang w:val="en-US"/>
-        </w:rPr>
-        <w:t>We often care about values and not identities, so == appears more frequently than is in Python code. However, if you are comparing a variable to a singleton, then it makes sense to use is. By far, the most common case is checking whether a variable is bound to None. This is the recommended way to do it:</w:t>
+        <w:t>The == operator compares the values of objects (the data they hold), while is compares their identities. We often care about values and not identities, so == appears more frequently than is in Python code. However, if you are comparing a variable to a singleton, then it makes sense to use is. By far, the most common case is checking whether a variable is bound to None. This is the recommended way to do it:</w:t>
       </w:r>
     </w:p>
     <w:p>
@@ -2039,7 +2028,13 @@
           <w:shd w:val="clear" w:color="auto" w:fill="F2F2F2" w:themeFill="background1" w:themeFillShade="F2"/>
           <w:lang w:val="en-US"/>
         </w:rPr>
-        <w:t>=</w:t>
+        <w:t>==</w:t>
+      </w:r>
+      <w:r>
+        <w:rPr>
+          <w:lang w:val="en-US"/>
+        </w:rPr>
+        <w:t xml:space="preserve"> because it cannot be overloaded, so Python does not have to find and invoke special methods to evaluate it, and computing is as simple as comparing two integer </w:t>
       </w:r>
       <w:r>
         <w:rPr>
@@ -2047,19 +2042,13 @@
           <w:shd w:val="clear" w:color="auto" w:fill="F2F2F2" w:themeFill="background1" w:themeFillShade="F2"/>
           <w:lang w:val="en-US"/>
         </w:rPr>
-        <w:t>=</w:t>
-      </w:r>
-      <w:r>
-        <w:rPr>
-          <w:lang w:val="en-US"/>
-        </w:rPr>
-        <w:t xml:space="preserve"> because</w:t>
-      </w:r>
-      <w:r>
-        <w:rPr>
-          <w:lang w:val="en-US"/>
-        </w:rPr>
-        <w:t xml:space="preserve"> it cannot be overloaded, so Python does not have to find and invoke special methods to evaluate it, and computing is as simple as comparing two integer </w:t>
+        <w:t>IDs</w:t>
+      </w:r>
+      <w:r>
+        <w:rPr>
+          <w:lang w:val="en-US"/>
+        </w:rPr>
+        <w:t xml:space="preserve">. In contrast, </w:t>
       </w:r>
       <w:r>
         <w:rPr>
@@ -2067,13 +2056,13 @@
           <w:shd w:val="clear" w:color="auto" w:fill="F2F2F2" w:themeFill="background1" w:themeFillShade="F2"/>
           <w:lang w:val="en-US"/>
         </w:rPr>
-        <w:t>IDs</w:t>
-      </w:r>
-      <w:r>
-        <w:rPr>
-          <w:lang w:val="en-US"/>
-        </w:rPr>
-        <w:t xml:space="preserve">. In contrast, </w:t>
+        <w:t xml:space="preserve">a == b </w:t>
+      </w:r>
+      <w:r>
+        <w:rPr>
+          <w:lang w:val="en-US"/>
+        </w:rPr>
+        <w:t xml:space="preserve">is syntactic sugar for </w:t>
       </w:r>
       <w:r>
         <w:rPr>
@@ -2081,13 +2070,13 @@
           <w:shd w:val="clear" w:color="auto" w:fill="F2F2F2" w:themeFill="background1" w:themeFillShade="F2"/>
           <w:lang w:val="en-US"/>
         </w:rPr>
-        <w:t xml:space="preserve">a == b </w:t>
-      </w:r>
-      <w:r>
-        <w:rPr>
-          <w:lang w:val="en-US"/>
-        </w:rPr>
-        <w:t xml:space="preserve">is syntactic sugar for </w:t>
+        <w:t>a.__eq__(b)</w:t>
+      </w:r>
+      <w:r>
+        <w:rPr>
+          <w:lang w:val="en-US"/>
+        </w:rPr>
+        <w:t xml:space="preserve">. The </w:t>
       </w:r>
       <w:r>
         <w:rPr>
@@ -2095,39 +2084,13 @@
           <w:shd w:val="clear" w:color="auto" w:fill="F2F2F2" w:themeFill="background1" w:themeFillShade="F2"/>
           <w:lang w:val="en-US"/>
         </w:rPr>
-        <w:t>a.__eq__(b)</w:t>
-      </w:r>
-      <w:r>
-        <w:rPr>
-          <w:lang w:val="en-US"/>
-        </w:rPr>
-        <w:t xml:space="preserve">. The </w:t>
-      </w:r>
-      <w:r>
-        <w:rPr>
-          <w:rFonts w:ascii="Consolas" w:hAnsi="Consolas"/>
-          <w:shd w:val="clear" w:color="auto" w:fill="F2F2F2" w:themeFill="background1" w:themeFillShade="F2"/>
-          <w:lang w:val="en-US"/>
-        </w:rPr>
         <w:t xml:space="preserve">__eq__ </w:t>
       </w:r>
       <w:r>
         <w:rPr>
           <w:lang w:val="en-US"/>
         </w:rPr>
-        <w:t xml:space="preserve">method inherited from object compares object IDs, so it produces the same result as is. But most built-in </w:t>
-      </w:r>
-      <w:r>
-        <w:rPr>
-          <w:lang w:val="en-US"/>
-        </w:rPr>
-        <w:t xml:space="preserve">type </w:t>
-      </w:r>
-      <w:r>
-        <w:rPr>
-          <w:lang w:val="en-US"/>
-        </w:rPr>
-        <w:t xml:space="preserve">override </w:t>
+        <w:t xml:space="preserve">method inherited from object compares object IDs, so it produces the same result as is. But most built-in type override </w:t>
       </w:r>
       <w:r>
         <w:rPr>
@@ -2247,117 +2210,734 @@
           <w:lang w:val="en-US"/>
         </w:rPr>
       </w:pPr>
-    </w:p>
-    <w:p>
-      <w:pPr>
-        <w:rPr>
-          <w:lang w:val="en-US"/>
-        </w:rPr>
-      </w:pPr>
-    </w:p>
-    <w:p>
-      <w:pPr>
-        <w:rPr>
-          <w:lang w:val="en-US"/>
-        </w:rPr>
-      </w:pPr>
-    </w:p>
-    <w:p>
-      <w:pPr>
-        <w:rPr>
-          <w:lang w:val="en-US"/>
-        </w:rPr>
-      </w:pPr>
-    </w:p>
-    <w:p>
-      <w:pPr>
-        <w:rPr>
-          <w:lang w:val="en-US"/>
-        </w:rPr>
-      </w:pPr>
-    </w:p>
-    <w:p>
-      <w:pPr>
-        <w:rPr>
-          <w:lang w:val="en-US"/>
-        </w:rPr>
-      </w:pPr>
-    </w:p>
-    <w:p>
-      <w:pPr>
-        <w:rPr>
-          <w:lang w:val="en-US"/>
-        </w:rPr>
-      </w:pPr>
-    </w:p>
-    <w:p>
-      <w:pPr>
-        <w:rPr>
-          <w:lang w:val="en-US"/>
-        </w:rPr>
-      </w:pPr>
-    </w:p>
-    <w:p>
-      <w:pPr>
-        <w:rPr>
-          <w:lang w:val="en-US"/>
-        </w:rPr>
-      </w:pPr>
-    </w:p>
-    <w:p>
-      <w:pPr>
-        <w:rPr>
-          <w:lang w:val="en-US"/>
-        </w:rPr>
-      </w:pPr>
-    </w:p>
-    <w:p>
-      <w:pPr>
-        <w:rPr>
-          <w:lang w:val="en-US"/>
-        </w:rPr>
-      </w:pPr>
-    </w:p>
-    <w:p>
-      <w:pPr>
-        <w:rPr>
-          <w:lang w:val="en-US"/>
-        </w:rPr>
-      </w:pPr>
-    </w:p>
-    <w:p>
-      <w:pPr>
-        <w:rPr>
-          <w:lang w:val="en-US"/>
-        </w:rPr>
-      </w:pPr>
-      <w:r>
-        <w:rPr>
-          <w:lang w:val="en-US"/>
-        </w:rPr>
-        <w:t>,</w:t>
-      </w:r>
-    </w:p>
-    <w:p>
-      <w:pPr>
-        <w:rPr>
-          <w:lang w:val="en-US"/>
-        </w:rPr>
-      </w:pPr>
-    </w:p>
-    <w:p>
-      <w:pPr>
-        <w:rPr>
-          <w:lang w:val="en-US"/>
-        </w:rPr>
-      </w:pPr>
-    </w:p>
-    <w:p>
-      <w:pPr>
-        <w:rPr>
-          <w:lang w:val="en-US"/>
-        </w:rPr>
-      </w:pPr>
+      <w:r>
+        <w:rPr>
+          <w:lang w:val="en-US"/>
+        </w:rPr>
+        <w:t>Tuples, like most Python collections—</w:t>
+      </w:r>
+      <w:r>
+        <w:rPr>
+          <w:shd w:val="clear" w:color="auto" w:fill="F2F2F2" w:themeFill="background1" w:themeFillShade="F2"/>
+          <w:lang w:val="en-US"/>
+        </w:rPr>
+        <w:t>lists, dicts, sets,</w:t>
+      </w:r>
+      <w:r>
+        <w:rPr>
+          <w:lang w:val="en-US"/>
+        </w:rPr>
+        <w:t xml:space="preserve"> etc.—hold </w:t>
+      </w:r>
+      <w:r>
+        <w:rPr>
+          <w:b/>
+          <w:bCs/>
+          <w:lang w:val="en-US"/>
+        </w:rPr>
+        <w:t>references</w:t>
+      </w:r>
+      <w:r>
+        <w:rPr>
+          <w:lang w:val="en-US"/>
+        </w:rPr>
+        <w:t xml:space="preserve"> to </w:t>
+      </w:r>
+      <w:r>
+        <w:rPr>
+          <w:b/>
+          <w:bCs/>
+          <w:lang w:val="en-US"/>
+        </w:rPr>
+        <w:t>objects</w:t>
+      </w:r>
+      <w:r>
+        <w:rPr>
+          <w:lang w:val="en-US"/>
+        </w:rPr>
+        <w:t>. If the referenced items are mutable, they may change even if the tuple itself does not. In other words, the immutability of tuples really refers to the physical contents of the tuple data structure (i.e., the references it holds), and does not extend to the referenced objects.</w:t>
+      </w:r>
+    </w:p>
+    <w:p>
+      <w:pPr>
+        <w:rPr>
+          <w:lang w:val="en-US"/>
+        </w:rPr>
+      </w:pPr>
+    </w:p>
+    <w:p>
+      <w:pPr>
+        <w:shd w:val="clear" w:color="auto" w:fill="3B3838" w:themeFill="background2" w:themeFillShade="40"/>
+        <w:spacing w:after="0"/>
+        <w:rPr>
+          <w:rFonts w:ascii="Consolas" w:hAnsi="Consolas"/>
+          <w:lang w:val="en-US"/>
+        </w:rPr>
+      </w:pPr>
+    </w:p>
+    <w:p>
+      <w:pPr>
+        <w:shd w:val="clear" w:color="auto" w:fill="3B3838" w:themeFill="background2" w:themeFillShade="40"/>
+        <w:spacing w:after="0"/>
+        <w:rPr>
+          <w:rFonts w:ascii="Consolas" w:hAnsi="Consolas"/>
+          <w:lang w:val="en-US"/>
+        </w:rPr>
+      </w:pPr>
+      <w:r>
+        <w:rPr>
+          <w:rFonts w:ascii="Consolas" w:hAnsi="Consolas"/>
+          <w:lang w:val="en-US"/>
+        </w:rPr>
+        <w:t>&gt;&gt;&gt; t1 = (1, 2, [30, 40])</w:t>
+      </w:r>
+    </w:p>
+    <w:p>
+      <w:pPr>
+        <w:shd w:val="clear" w:color="auto" w:fill="3B3838" w:themeFill="background2" w:themeFillShade="40"/>
+        <w:spacing w:after="0"/>
+        <w:rPr>
+          <w:rFonts w:ascii="Consolas" w:hAnsi="Consolas"/>
+          <w:lang w:val="en-US"/>
+        </w:rPr>
+      </w:pPr>
+      <w:r>
+        <w:rPr>
+          <w:rFonts w:ascii="Consolas" w:hAnsi="Consolas"/>
+          <w:lang w:val="en-US"/>
+        </w:rPr>
+        <w:t>&gt;&gt;&gt; t2 = (1, 2, [30, 40])</w:t>
+      </w:r>
+    </w:p>
+    <w:p>
+      <w:pPr>
+        <w:shd w:val="clear" w:color="auto" w:fill="3B3838" w:themeFill="background2" w:themeFillShade="40"/>
+        <w:spacing w:after="0"/>
+        <w:rPr>
+          <w:rFonts w:ascii="Consolas" w:hAnsi="Consolas"/>
+          <w:lang w:val="en-US"/>
+        </w:rPr>
+      </w:pPr>
+      <w:r>
+        <w:rPr>
+          <w:rFonts w:ascii="Consolas" w:hAnsi="Consolas"/>
+          <w:lang w:val="en-US"/>
+        </w:rPr>
+        <w:t>&gt;&gt;&gt; t1 == t2</w:t>
+      </w:r>
+    </w:p>
+    <w:p>
+      <w:pPr>
+        <w:shd w:val="clear" w:color="auto" w:fill="3B3838" w:themeFill="background2" w:themeFillShade="40"/>
+        <w:spacing w:after="0"/>
+        <w:rPr>
+          <w:rFonts w:ascii="Consolas" w:hAnsi="Consolas"/>
+          <w:lang w:val="en-US"/>
+        </w:rPr>
+      </w:pPr>
+      <w:r>
+        <w:rPr>
+          <w:rFonts w:ascii="Consolas" w:hAnsi="Consolas"/>
+          <w:lang w:val="en-US"/>
+        </w:rPr>
+        <w:t>True</w:t>
+      </w:r>
+    </w:p>
+    <w:p>
+      <w:pPr>
+        <w:shd w:val="clear" w:color="auto" w:fill="3B3838" w:themeFill="background2" w:themeFillShade="40"/>
+        <w:spacing w:after="0"/>
+        <w:rPr>
+          <w:rFonts w:ascii="Consolas" w:hAnsi="Consolas"/>
+          <w:lang w:val="en-US"/>
+        </w:rPr>
+      </w:pPr>
+      <w:r>
+        <w:rPr>
+          <w:rFonts w:ascii="Consolas" w:hAnsi="Consolas"/>
+          <w:lang w:val="en-US"/>
+        </w:rPr>
+        <w:t>&gt;&gt;&gt; id(t1[-1])</w:t>
+      </w:r>
+    </w:p>
+    <w:p>
+      <w:pPr>
+        <w:shd w:val="clear" w:color="auto" w:fill="3B3838" w:themeFill="background2" w:themeFillShade="40"/>
+        <w:spacing w:after="0"/>
+        <w:rPr>
+          <w:rFonts w:ascii="Consolas" w:hAnsi="Consolas"/>
+          <w:lang w:val="en-US"/>
+        </w:rPr>
+      </w:pPr>
+      <w:r>
+        <w:rPr>
+          <w:rFonts w:ascii="Consolas" w:hAnsi="Consolas"/>
+          <w:lang w:val="en-US"/>
+        </w:rPr>
+        <w:t>4302515784</w:t>
+      </w:r>
+    </w:p>
+    <w:p>
+      <w:pPr>
+        <w:shd w:val="clear" w:color="auto" w:fill="3B3838" w:themeFill="background2" w:themeFillShade="40"/>
+        <w:spacing w:after="0"/>
+        <w:rPr>
+          <w:rFonts w:ascii="Consolas" w:hAnsi="Consolas"/>
+          <w:lang w:val="en-US"/>
+        </w:rPr>
+      </w:pPr>
+      <w:r>
+        <w:rPr>
+          <w:rFonts w:ascii="Consolas" w:hAnsi="Consolas"/>
+          <w:lang w:val="en-US"/>
+        </w:rPr>
+        <w:t>&gt;&gt;&gt; t1[-1].append(99)</w:t>
+      </w:r>
+    </w:p>
+    <w:p>
+      <w:pPr>
+        <w:shd w:val="clear" w:color="auto" w:fill="3B3838" w:themeFill="background2" w:themeFillShade="40"/>
+        <w:spacing w:after="0"/>
+        <w:rPr>
+          <w:rFonts w:ascii="Consolas" w:hAnsi="Consolas"/>
+          <w:lang w:val="en-US"/>
+        </w:rPr>
+      </w:pPr>
+      <w:r>
+        <w:rPr>
+          <w:rFonts w:ascii="Consolas" w:hAnsi="Consolas"/>
+          <w:lang w:val="en-US"/>
+        </w:rPr>
+        <w:t>&gt;&gt;&gt; t1</w:t>
+      </w:r>
+    </w:p>
+    <w:p>
+      <w:pPr>
+        <w:shd w:val="clear" w:color="auto" w:fill="3B3838" w:themeFill="background2" w:themeFillShade="40"/>
+        <w:spacing w:after="0"/>
+        <w:rPr>
+          <w:rFonts w:ascii="Consolas" w:hAnsi="Consolas"/>
+          <w:lang w:val="en-US"/>
+        </w:rPr>
+      </w:pPr>
+      <w:r>
+        <w:rPr>
+          <w:rFonts w:ascii="Consolas" w:hAnsi="Consolas"/>
+          <w:lang w:val="en-US"/>
+        </w:rPr>
+        <w:t>(1, 2, [30, 40, 99])</w:t>
+      </w:r>
+    </w:p>
+    <w:p>
+      <w:pPr>
+        <w:shd w:val="clear" w:color="auto" w:fill="3B3838" w:themeFill="background2" w:themeFillShade="40"/>
+        <w:spacing w:after="0"/>
+        <w:rPr>
+          <w:rFonts w:ascii="Consolas" w:hAnsi="Consolas"/>
+          <w:lang w:val="en-US"/>
+        </w:rPr>
+      </w:pPr>
+      <w:r>
+        <w:rPr>
+          <w:rFonts w:ascii="Consolas" w:hAnsi="Consolas"/>
+          <w:lang w:val="en-US"/>
+        </w:rPr>
+        <w:t>&gt;&gt;&gt; id(t1[-1])</w:t>
+      </w:r>
+    </w:p>
+    <w:p>
+      <w:pPr>
+        <w:shd w:val="clear" w:color="auto" w:fill="3B3838" w:themeFill="background2" w:themeFillShade="40"/>
+        <w:spacing w:after="0"/>
+        <w:rPr>
+          <w:rFonts w:ascii="Consolas" w:hAnsi="Consolas"/>
+          <w:lang w:val="en-US"/>
+        </w:rPr>
+      </w:pPr>
+      <w:r>
+        <w:rPr>
+          <w:rFonts w:ascii="Consolas" w:hAnsi="Consolas"/>
+          <w:lang w:val="en-US"/>
+        </w:rPr>
+        <w:t>4302515784</w:t>
+      </w:r>
+    </w:p>
+    <w:p>
+      <w:pPr>
+        <w:shd w:val="clear" w:color="auto" w:fill="3B3838" w:themeFill="background2" w:themeFillShade="40"/>
+        <w:spacing w:after="0"/>
+        <w:rPr>
+          <w:rFonts w:ascii="Consolas" w:hAnsi="Consolas"/>
+          <w:lang w:val="en-US"/>
+        </w:rPr>
+      </w:pPr>
+      <w:r>
+        <w:rPr>
+          <w:rFonts w:ascii="Consolas" w:hAnsi="Consolas"/>
+          <w:lang w:val="en-US"/>
+        </w:rPr>
+        <w:t>&gt;&gt;&gt; t1 == t2</w:t>
+      </w:r>
+    </w:p>
+    <w:p>
+      <w:pPr>
+        <w:shd w:val="clear" w:color="auto" w:fill="3B3838" w:themeFill="background2" w:themeFillShade="40"/>
+        <w:spacing w:after="0"/>
+        <w:rPr>
+          <w:rFonts w:ascii="Consolas" w:hAnsi="Consolas"/>
+          <w:lang w:val="en-US"/>
+        </w:rPr>
+      </w:pPr>
+      <w:r>
+        <w:rPr>
+          <w:rFonts w:ascii="Consolas" w:hAnsi="Consolas"/>
+          <w:lang w:val="en-US"/>
+        </w:rPr>
+        <w:t>False</w:t>
+      </w:r>
+      <w:r>
+        <w:rPr>
+          <w:rFonts w:ascii="Consolas" w:hAnsi="Consolas"/>
+          <w:lang w:val="en-US"/>
+        </w:rPr>
+        <w:cr/>
+      </w:r>
+    </w:p>
+    <w:p>
+      <w:pPr>
+        <w:rPr>
+          <w:lang w:val="en-US"/>
+        </w:rPr>
+      </w:pPr>
+    </w:p>
+    <w:p>
+      <w:pPr>
+        <w:rPr>
+          <w:lang w:val="en-US"/>
+        </w:rPr>
+      </w:pPr>
+    </w:p>
+    <w:p>
+      <w:pPr>
+        <w:rPr>
+          <w:lang w:val="en-US"/>
+        </w:rPr>
+      </w:pPr>
+      <w:r>
+        <w:rPr>
+          <w:lang w:val="en-US"/>
+        </w:rPr>
+        <w:t xml:space="preserve">Here we can see that the only thing that </w:t>
+      </w:r>
+      <w:r>
+        <w:rPr>
+          <w:lang w:val="en-US"/>
+        </w:rPr>
+        <w:t>m</w:t>
+      </w:r>
+      <w:r>
+        <w:rPr>
+          <w:lang w:val="en-US"/>
+        </w:rPr>
+        <w:t>akes a tuple immutable, is the fact that  the ids of the objects it contains must remain the same. This means that you can change any mutable type contained in a tuple because even if you change the object, the objects id won’t change, unless you try and assign it other object or change a flat sequence like</w:t>
+      </w:r>
+      <w:r>
+        <w:rPr>
+          <w:lang w:val="en-US"/>
+        </w:rPr>
+        <w:t xml:space="preserve"> </w:t>
+      </w:r>
+      <w:r>
+        <w:rPr>
+          <w:lang w:val="en-US"/>
+        </w:rPr>
+        <w:t>str, bytes, and array.array</w:t>
+      </w:r>
+      <w:r>
+        <w:rPr>
+          <w:lang w:val="en-US"/>
+        </w:rPr>
+        <w:t xml:space="preserve"> which contain the actual object instead of containing a reference to the object.</w:t>
+      </w:r>
+    </w:p>
+    <w:p>
+      <w:pPr>
+        <w:rPr>
+          <w:lang w:val="en-US"/>
+        </w:rPr>
+      </w:pPr>
+    </w:p>
+    <w:p>
+      <w:pPr>
+        <w:rPr>
+          <w:lang w:val="en-US"/>
+        </w:rPr>
+      </w:pPr>
+    </w:p>
+    <w:p>
+      <w:pPr>
+        <w:pBdr>
+          <w:bottom w:val="single" w:sz="4" w:space="1" w:color="auto"/>
+        </w:pBdr>
+        <w:rPr>
+          <w:lang w:val="en-US"/>
+        </w:rPr>
+      </w:pPr>
+    </w:p>
+    <w:p>
+      <w:pPr>
+        <w:rPr>
+          <w:lang w:val="en-US"/>
+        </w:rPr>
+      </w:pPr>
+    </w:p>
+    <w:p>
+      <w:pPr>
+        <w:rPr>
+          <w:lang w:val="en-US"/>
+        </w:rPr>
+      </w:pPr>
+    </w:p>
+    <w:p>
+      <w:pPr>
+        <w:rPr>
+          <w:lang w:val="en-US"/>
+        </w:rPr>
+      </w:pPr>
+    </w:p>
+    <w:p>
+      <w:pPr>
+        <w:rPr>
+          <w:lang w:val="en-US"/>
+        </w:rPr>
+      </w:pPr>
+    </w:p>
+    <w:p>
+      <w:pPr>
+        <w:rPr>
+          <w:lang w:val="en-US"/>
+        </w:rPr>
+      </w:pPr>
+    </w:p>
+    <w:p>
+      <w:pPr>
+        <w:shd w:val="clear" w:color="auto" w:fill="000000" w:themeFill="text1"/>
+        <w:jc w:val="center"/>
+        <w:rPr>
+          <w:rFonts w:ascii="Bahnschrift Light Condensed" w:hAnsi="Bahnschrift Light Condensed"/>
+          <w:sz w:val="28"/>
+          <w:szCs w:val="28"/>
+          <w:lang w:val="en-US"/>
+        </w:rPr>
+      </w:pPr>
+      <w:r>
+        <w:rPr>
+          <w:rFonts w:ascii="Bahnschrift Light Condensed" w:hAnsi="Bahnschrift Light Condensed"/>
+          <w:sz w:val="28"/>
+          <w:szCs w:val="28"/>
+          <w:lang w:val="en-US"/>
+        </w:rPr>
+        <w:lastRenderedPageBreak/>
+        <w:t>Copies Are Shallow by Default</w:t>
+      </w:r>
+      <w:r>
+        <w:rPr>
+          <w:rFonts w:ascii="Bahnschrift Light Condensed" w:hAnsi="Bahnschrift Light Condensed"/>
+          <w:sz w:val="28"/>
+          <w:szCs w:val="28"/>
+          <w:lang w:val="en-US"/>
+        </w:rPr>
+        <w:t>:</w:t>
+      </w:r>
+    </w:p>
+    <w:p>
+      <w:pPr>
+        <w:rPr>
+          <w:lang w:val="en-US"/>
+        </w:rPr>
+      </w:pPr>
+    </w:p>
+    <w:p>
+      <w:pPr>
+        <w:rPr>
+          <w:lang w:val="en-US"/>
+        </w:rPr>
+      </w:pPr>
+      <w:r>
+        <w:rPr>
+          <w:lang w:val="en-US"/>
+        </w:rPr>
+        <w:t xml:space="preserve">The easiest way to copy a list (or most built-in mutable collections) is to use the </w:t>
+      </w:r>
+      <w:r>
+        <w:rPr>
+          <w:lang w:val="en-US"/>
+        </w:rPr>
+        <w:t>built</w:t>
+      </w:r>
+      <w:r>
+        <w:rPr>
+          <w:lang w:val="en-US"/>
+        </w:rPr>
+        <w:t>-</w:t>
+      </w:r>
+      <w:r>
+        <w:rPr>
+          <w:lang w:val="en-US"/>
+        </w:rPr>
+        <w:t>in</w:t>
+      </w:r>
+      <w:r>
+        <w:rPr>
+          <w:lang w:val="en-US"/>
+        </w:rPr>
+        <w:t xml:space="preserve"> constructor for the type itself. </w:t>
+      </w:r>
+      <w:r>
+        <w:rPr>
+          <w:lang w:val="en-US"/>
+        </w:rPr>
+        <w:t>For example:</w:t>
+      </w:r>
+    </w:p>
+    <w:p>
+      <w:pPr>
+        <w:shd w:val="clear" w:color="auto" w:fill="3B3838" w:themeFill="background2" w:themeFillShade="40"/>
+        <w:spacing w:after="0"/>
+        <w:rPr>
+          <w:rFonts w:ascii="Consolas" w:hAnsi="Consolas"/>
+          <w:lang w:val="en-US"/>
+        </w:rPr>
+      </w:pPr>
+    </w:p>
+    <w:p>
+      <w:pPr>
+        <w:shd w:val="clear" w:color="auto" w:fill="3B3838" w:themeFill="background2" w:themeFillShade="40"/>
+        <w:spacing w:after="0"/>
+        <w:rPr>
+          <w:rFonts w:ascii="Consolas" w:hAnsi="Consolas"/>
+          <w:lang w:val="en-US"/>
+        </w:rPr>
+      </w:pPr>
+      <w:r>
+        <w:rPr>
+          <w:rFonts w:ascii="Consolas" w:hAnsi="Consolas"/>
+          <w:lang w:val="en-US"/>
+        </w:rPr>
+        <w:t>&gt;&gt;&gt; l1 = [3, [55, 44], (7, 8, 9)]</w:t>
+      </w:r>
+    </w:p>
+    <w:p>
+      <w:pPr>
+        <w:shd w:val="clear" w:color="auto" w:fill="3B3838" w:themeFill="background2" w:themeFillShade="40"/>
+        <w:spacing w:after="0"/>
+        <w:rPr>
+          <w:rFonts w:ascii="Consolas" w:hAnsi="Consolas"/>
+          <w:lang w:val="en-US"/>
+        </w:rPr>
+      </w:pPr>
+      <w:r>
+        <w:rPr>
+          <w:rFonts w:ascii="Consolas" w:hAnsi="Consolas"/>
+          <w:lang w:val="en-US"/>
+        </w:rPr>
+        <w:t>&gt;&gt;&gt; l2 = list(l1)</w:t>
+      </w:r>
+    </w:p>
+    <w:p>
+      <w:pPr>
+        <w:shd w:val="clear" w:color="auto" w:fill="3B3838" w:themeFill="background2" w:themeFillShade="40"/>
+        <w:spacing w:after="0"/>
+        <w:rPr>
+          <w:rFonts w:ascii="Consolas" w:hAnsi="Consolas"/>
+          <w:lang w:val="en-US"/>
+        </w:rPr>
+      </w:pPr>
+      <w:r>
+        <w:rPr>
+          <w:rFonts w:ascii="Consolas" w:hAnsi="Consolas"/>
+          <w:lang w:val="en-US"/>
+        </w:rPr>
+        <w:t>&gt;&gt;&gt; l2</w:t>
+      </w:r>
+    </w:p>
+    <w:p>
+      <w:pPr>
+        <w:shd w:val="clear" w:color="auto" w:fill="3B3838" w:themeFill="background2" w:themeFillShade="40"/>
+        <w:spacing w:after="0"/>
+        <w:rPr>
+          <w:rFonts w:ascii="Consolas" w:hAnsi="Consolas"/>
+          <w:lang w:val="en-US"/>
+        </w:rPr>
+      </w:pPr>
+      <w:r>
+        <w:rPr>
+          <w:rFonts w:ascii="Consolas" w:hAnsi="Consolas"/>
+          <w:lang w:val="en-US"/>
+        </w:rPr>
+        <w:t>[3, [55, 44], (7, 8, 9)]</w:t>
+      </w:r>
+    </w:p>
+    <w:p>
+      <w:pPr>
+        <w:shd w:val="clear" w:color="auto" w:fill="3B3838" w:themeFill="background2" w:themeFillShade="40"/>
+        <w:spacing w:after="0"/>
+        <w:rPr>
+          <w:rFonts w:ascii="Consolas" w:hAnsi="Consolas"/>
+          <w:lang w:val="en-US"/>
+        </w:rPr>
+      </w:pPr>
+      <w:r>
+        <w:rPr>
+          <w:rFonts w:ascii="Consolas" w:hAnsi="Consolas"/>
+          <w:lang w:val="en-US"/>
+        </w:rPr>
+        <w:t>&gt;&gt;&gt; l2 == l1</w:t>
+      </w:r>
+    </w:p>
+    <w:p>
+      <w:pPr>
+        <w:shd w:val="clear" w:color="auto" w:fill="3B3838" w:themeFill="background2" w:themeFillShade="40"/>
+        <w:spacing w:after="0"/>
+        <w:rPr>
+          <w:rFonts w:ascii="Consolas" w:hAnsi="Consolas"/>
+          <w:lang w:val="en-US"/>
+        </w:rPr>
+      </w:pPr>
+      <w:r>
+        <w:rPr>
+          <w:rFonts w:ascii="Consolas" w:hAnsi="Consolas"/>
+          <w:lang w:val="en-US"/>
+        </w:rPr>
+        <w:t>True</w:t>
+      </w:r>
+    </w:p>
+    <w:p>
+      <w:pPr>
+        <w:shd w:val="clear" w:color="auto" w:fill="3B3838" w:themeFill="background2" w:themeFillShade="40"/>
+        <w:spacing w:after="0"/>
+        <w:rPr>
+          <w:rFonts w:ascii="Consolas" w:hAnsi="Consolas"/>
+          <w:lang w:val="en-US"/>
+        </w:rPr>
+      </w:pPr>
+      <w:r>
+        <w:rPr>
+          <w:rFonts w:ascii="Consolas" w:hAnsi="Consolas"/>
+          <w:lang w:val="en-US"/>
+        </w:rPr>
+        <w:t>&gt;&gt;&gt; l2 is l1</w:t>
+      </w:r>
+    </w:p>
+    <w:p>
+      <w:pPr>
+        <w:shd w:val="clear" w:color="auto" w:fill="3B3838" w:themeFill="background2" w:themeFillShade="40"/>
+        <w:spacing w:after="0"/>
+        <w:rPr>
+          <w:rFonts w:ascii="Consolas" w:hAnsi="Consolas"/>
+          <w:lang w:val="en-US"/>
+        </w:rPr>
+      </w:pPr>
+      <w:r>
+        <w:rPr>
+          <w:rFonts w:ascii="Consolas" w:hAnsi="Consolas"/>
+          <w:lang w:val="en-US"/>
+        </w:rPr>
+        <w:t>False</w:t>
+      </w:r>
+    </w:p>
+    <w:p>
+      <w:pPr>
+        <w:shd w:val="clear" w:color="auto" w:fill="3B3838" w:themeFill="background2" w:themeFillShade="40"/>
+        <w:spacing w:after="0"/>
+        <w:rPr>
+          <w:rFonts w:ascii="Consolas" w:hAnsi="Consolas"/>
+          <w:lang w:val="en-US"/>
+        </w:rPr>
+      </w:pPr>
+    </w:p>
+    <w:p>
+      <w:pPr>
+        <w:rPr>
+          <w:lang w:val="en-US"/>
+        </w:rPr>
+      </w:pPr>
+    </w:p>
+    <w:p>
+      <w:pPr>
+        <w:rPr>
+          <w:lang w:val="en-US"/>
+        </w:rPr>
+      </w:pPr>
+      <w:r>
+        <w:rPr>
+          <w:lang w:val="en-US"/>
+        </w:rPr>
+        <w:t>For lists and other mutable sequences, the shortcut l2 = l1[:] also makes a copy. However, using the constructor or [:] produces a shallow copy (i.e., the outermost container is duplicated, but the copy is filled with references to the same items held by the original container). This saves memory and causes no problems if all the items are immutable. But if there are mutable items, this may lead to unpleasant surprises</w:t>
+      </w:r>
+      <w:r>
+        <w:rPr>
+          <w:lang w:val="en-US"/>
+        </w:rPr>
+        <w:t>.</w:t>
+      </w:r>
+    </w:p>
+    <w:p>
+      <w:pPr>
+        <w:rPr>
+          <w:lang w:val="en-US"/>
+        </w:rPr>
+      </w:pPr>
+      <w:r>
+        <w:rPr>
+          <w:lang w:val="en-US"/>
+        </w:rPr>
+        <w:t xml:space="preserve">To visualize this better we can use the </w:t>
+      </w:r>
+      <w:r>
+        <w:rPr>
+          <w:lang w:val="en-US"/>
+        </w:rPr>
+        <w:t>Online Python Tutor</w:t>
+      </w:r>
+      <w:r>
+        <w:rPr>
+          <w:b/>
+          <w:bCs/>
+          <w:lang w:val="en-US"/>
+        </w:rPr>
+        <w:t xml:space="preserve"> </w:t>
+      </w:r>
+      <w:r>
+        <w:rPr>
+          <w:b/>
+          <w:bCs/>
+          <w:lang w:val="en-US"/>
+        </w:rPr>
+        <w:t>(</w:t>
+      </w:r>
+      <w:r>
+        <w:rPr>
+          <w:b/>
+          <w:bCs/>
+          <w:lang w:val="en-US"/>
+        </w:rPr>
+        <w:t>https://pythontutor.com/</w:t>
+      </w:r>
+      <w:r>
+        <w:rPr>
+          <w:b/>
+          <w:bCs/>
+          <w:lang w:val="en-US"/>
+        </w:rPr>
+        <w:t>)</w:t>
+      </w:r>
+      <w:r>
+        <w:rPr>
+          <w:lang w:val="en-US"/>
+        </w:rPr>
+        <w:t xml:space="preserve"> which is an amazing tool that shows us step by step how is it that our code is running, and which object is being referenced where.</w:t>
+      </w:r>
     </w:p>
     <w:p>
       <w:pPr>

</xml_diff>